<commit_message>
added option for to ban and remove ban for user
</commit_message>
<xml_diff>
--- a/Repo/Task2 Files/VersionReport2.docx
+++ b/Repo/Task2 Files/VersionReport2.docx
@@ -445,16 +445,32 @@
         <w:rPr>
           <w:lang w:val="en-US"/>
         </w:rPr>
-        <w:t xml:space="preserve">Continue developing </w:t>
-      </w:r>
-      <w:proofErr w:type="gramStart"/>
-      <w:r>
-        <w:rPr>
-          <w:lang w:val="en-US"/>
-        </w:rPr>
-        <w:t>Django</w:t>
-      </w:r>
-      <w:proofErr w:type="gramEnd"/>
+        <w:t>Continue developing Django</w:t>
+      </w:r>
+      <w:r>
+        <w:rPr>
+          <w:lang w:val="en-US"/>
+        </w:rPr>
+        <w:t>.</w:t>
+      </w:r>
+    </w:p>
+    <w:p>
+      <w:pPr>
+        <w:pStyle w:val="ListParagraph"/>
+        <w:numPr>
+          <w:ilvl w:val="0"/>
+          <w:numId w:val="2"/>
+        </w:numPr>
+        <w:rPr>
+          <w:lang w:val="en-US"/>
+        </w:rPr>
+      </w:pPr>
+      <w:r>
+        <w:rPr>
+          <w:lang w:val="en-US"/>
+        </w:rPr>
+        <w:t>Complete Messages implementation.</w:t>
+      </w:r>
     </w:p>
     <w:p>
       <w:pPr>

</xml_diff>

<commit_message>
fixed word version report
</commit_message>
<xml_diff>
--- a/Repo/Task2 Files/VersionReport2.docx
+++ b/Repo/Task2 Files/VersionReport2.docx
@@ -376,19 +376,11 @@
           <w:lang w:val="en-US"/>
         </w:rPr>
       </w:pPr>
-      <w:proofErr w:type="gramStart"/>
-      <w:r>
-        <w:rPr>
-          <w:lang w:val="en-US"/>
-        </w:rPr>
-        <w:t>Fill</w:t>
-      </w:r>
-      <w:proofErr w:type="gramEnd"/>
-      <w:r>
-        <w:rPr>
-          <w:lang w:val="en-US"/>
-        </w:rPr>
-        <w:t xml:space="preserve"> the tests according to signature scenarios</w:t>
+      <w:r>
+        <w:rPr>
+          <w:lang w:val="en-US"/>
+        </w:rPr>
+        <w:t>Fill the tests according to signature scenarios</w:t>
       </w:r>
       <w:r>
         <w:rPr>
@@ -472,16 +464,74 @@
         <w:rPr>
           <w:lang w:val="en-US"/>
         </w:rPr>
-        <w:t xml:space="preserve">Continue developing </w:t>
-      </w:r>
-      <w:proofErr w:type="gramStart"/>
-      <w:r>
-        <w:rPr>
-          <w:lang w:val="en-US"/>
-        </w:rPr>
-        <w:t>Django</w:t>
-      </w:r>
-      <w:proofErr w:type="gramEnd"/>
+        <w:t>Continue developing Django</w:t>
+      </w:r>
+    </w:p>
+    <w:p>
+      <w:pPr>
+        <w:rPr>
+          <w:lang w:val="en-US"/>
+        </w:rPr>
+      </w:pPr>
+    </w:p>
+    <w:p>
+      <w:pPr>
+        <w:rPr>
+          <w:lang w:val="en-US"/>
+        </w:rPr>
+      </w:pPr>
+    </w:p>
+    <w:p>
+      <w:pPr>
+        <w:rPr>
+          <w:lang w:val="en-US"/>
+        </w:rPr>
+      </w:pPr>
+      <w:r>
+        <w:rPr>
+          <w:lang w:val="en-US"/>
+        </w:rPr>
+        <w:t>Fixes Version 2:</w:t>
+      </w:r>
+    </w:p>
+    <w:p>
+      <w:pPr>
+        <w:rPr>
+          <w:lang w:val="en-US"/>
+        </w:rPr>
+      </w:pPr>
+      <w:r>
+        <w:rPr>
+          <w:lang w:val="en-US"/>
+        </w:rPr>
+        <w:t>-</w:t>
+      </w:r>
+    </w:p>
+    <w:p>
+      <w:pPr>
+        <w:rPr>
+          <w:lang w:val="en-US"/>
+        </w:rPr>
+      </w:pPr>
+      <w:r>
+        <w:rPr>
+          <w:lang w:val="en-US"/>
+        </w:rPr>
+        <w:t>-</w:t>
+      </w:r>
+    </w:p>
+    <w:p>
+      <w:pPr>
+        <w:rPr>
+          <w:lang w:val="en-US"/>
+        </w:rPr>
+      </w:pPr>
+      <w:r>
+        <w:rPr>
+          <w:lang w:val="en-US"/>
+        </w:rPr>
+        <w:t>-</w:t>
+      </w:r>
     </w:p>
     <w:p>
       <w:pPr>

</xml_diff>